<commit_message>
Documentation and DB models
</commit_message>
<xml_diff>
--- a/document/Doc_EsteticaTec_ProjetoInd.docx
+++ b/document/Doc_EsteticaTec_ProjetoInd.docx
@@ -593,7 +593,19 @@
                                             <w:rPr>
                                               <w:color w:val="44546A" w:themeColor="text2"/>
                                             </w:rPr>
-                                            <w:t>1ª Ciência</w:t>
+                                            <w:t>1</w:t>
+                                          </w:r>
+                                          <w:r>
+                                            <w:rPr>
+                                              <w:color w:val="44546A" w:themeColor="text2"/>
+                                            </w:rPr>
+                                            <w:t>º</w:t>
+                                          </w:r>
+                                          <w:r>
+                                            <w:rPr>
+                                              <w:color w:val="44546A" w:themeColor="text2"/>
+                                            </w:rPr>
+                                            <w:t xml:space="preserve"> Ciência</w:t>
                                           </w:r>
                                           <w:r>
                                             <w:rPr>
@@ -940,7 +952,19 @@
                                       <w:rPr>
                                         <w:color w:val="44546A" w:themeColor="text2"/>
                                       </w:rPr>
-                                      <w:t>1ª Ciência</w:t>
+                                      <w:t>1</w:t>
+                                    </w:r>
+                                    <w:r>
+                                      <w:rPr>
+                                        <w:color w:val="44546A" w:themeColor="text2"/>
+                                      </w:rPr>
+                                      <w:t>º</w:t>
+                                    </w:r>
+                                    <w:r>
+                                      <w:rPr>
+                                        <w:color w:val="44546A" w:themeColor="text2"/>
+                                      </w:rPr>
+                                      <w:t xml:space="preserve"> Ciência</w:t>
                                     </w:r>
                                     <w:r>
                                       <w:rPr>
@@ -1769,16 +1793,7 @@
           <w:sz w:val="24"/>
           <w:szCs w:val="24"/>
         </w:rPr>
-        <w:t xml:space="preserve">Y2K Millenium, </w:t>
-      </w:r>
-      <w:proofErr w:type="spellStart"/>
-      <w:r>
-        <w:rPr>
-          <w:rFonts w:ascii="Arial Nova" w:eastAsia="Arial Nova" w:hAnsi="Arial Nova" w:cs="Arial Nova"/>
-          <w:sz w:val="24"/>
-          <w:szCs w:val="24"/>
-        </w:rPr>
-        <w:t>Vapor</w:t>
+        <w:t>Y2K Millenium, Vapor</w:t>
       </w:r>
       <w:r>
         <w:rPr>
@@ -1796,58 +1811,21 @@
         </w:rPr>
         <w:t>ave</w:t>
       </w:r>
-      <w:proofErr w:type="spellEnd"/>
-      <w:r>
-        <w:rPr>
-          <w:rFonts w:ascii="Arial Nova" w:eastAsia="Arial Nova" w:hAnsi="Arial Nova" w:cs="Arial Nova"/>
-          <w:sz w:val="24"/>
-          <w:szCs w:val="24"/>
-        </w:rPr>
-        <w:t xml:space="preserve">, </w:t>
-      </w:r>
-      <w:proofErr w:type="spellStart"/>
-      <w:r>
-        <w:rPr>
-          <w:rFonts w:ascii="Arial Nova" w:eastAsia="Arial Nova" w:hAnsi="Arial Nova" w:cs="Arial Nova"/>
-          <w:sz w:val="24"/>
-          <w:szCs w:val="24"/>
-        </w:rPr>
-        <w:t>Old</w:t>
-      </w:r>
-      <w:proofErr w:type="spellEnd"/>
-      <w:r>
-        <w:rPr>
-          <w:rFonts w:ascii="Arial Nova" w:eastAsia="Arial Nova" w:hAnsi="Arial Nova" w:cs="Arial Nova"/>
-          <w:sz w:val="24"/>
-          <w:szCs w:val="24"/>
-        </w:rPr>
-        <w:t xml:space="preserve"> Web</w:t>
-      </w:r>
-      <w:r>
-        <w:rPr>
-          <w:rFonts w:ascii="Arial Nova" w:eastAsia="Arial Nova" w:hAnsi="Arial Nova" w:cs="Arial Nova"/>
-          <w:sz w:val="24"/>
-          <w:szCs w:val="24"/>
-        </w:rPr>
-        <w:t xml:space="preserve"> e </w:t>
-      </w:r>
-      <w:proofErr w:type="spellStart"/>
-      <w:r>
-        <w:rPr>
-          <w:rFonts w:ascii="Arial Nova" w:eastAsia="Arial Nova" w:hAnsi="Arial Nova" w:cs="Arial Nova"/>
-          <w:sz w:val="24"/>
-          <w:szCs w:val="24"/>
-        </w:rPr>
-        <w:t>Frutiger</w:t>
-      </w:r>
-      <w:proofErr w:type="spellEnd"/>
-      <w:r>
-        <w:rPr>
-          <w:rFonts w:ascii="Arial Nova" w:eastAsia="Arial Nova" w:hAnsi="Arial Nova" w:cs="Arial Nova"/>
-          <w:sz w:val="24"/>
-          <w:szCs w:val="24"/>
-        </w:rPr>
-        <w:t xml:space="preserve"> Aero</w:t>
+      <w:r>
+        <w:rPr>
+          <w:rFonts w:ascii="Arial Nova" w:eastAsia="Arial Nova" w:hAnsi="Arial Nova" w:cs="Arial Nova"/>
+          <w:sz w:val="24"/>
+          <w:szCs w:val="24"/>
+        </w:rPr>
+        <w:t>, Old Web</w:t>
+      </w:r>
+      <w:r>
+        <w:rPr>
+          <w:rFonts w:ascii="Arial Nova" w:eastAsia="Arial Nova" w:hAnsi="Arial Nova" w:cs="Arial Nova"/>
+          <w:sz w:val="24"/>
+          <w:szCs w:val="24"/>
+        </w:rPr>
+        <w:t xml:space="preserve"> e Frutiger Aero</w:t>
       </w:r>
       <w:r>
         <w:rPr>
@@ -1985,25 +1963,7 @@
           <w:sz w:val="24"/>
           <w:szCs w:val="24"/>
         </w:rPr>
-        <w:t xml:space="preserve">O projeto tem um teor nostálgico </w:t>
-      </w:r>
-      <w:proofErr w:type="gramStart"/>
-      <w:r>
-        <w:rPr>
-          <w:rFonts w:ascii="Arial Nova" w:eastAsia="Arial Nova" w:hAnsi="Arial Nova" w:cs="Arial Nova"/>
-          <w:sz w:val="24"/>
-          <w:szCs w:val="24"/>
-        </w:rPr>
-        <w:t>e também</w:t>
-      </w:r>
-      <w:proofErr w:type="gramEnd"/>
-      <w:r>
-        <w:rPr>
-          <w:rFonts w:ascii="Arial Nova" w:eastAsia="Arial Nova" w:hAnsi="Arial Nova" w:cs="Arial Nova"/>
-          <w:sz w:val="24"/>
-          <w:szCs w:val="24"/>
-        </w:rPr>
-        <w:t xml:space="preserve"> se refere a um interesse</w:t>
+        <w:t>O projeto tem um teor nostálgico e também se refere a um interesse</w:t>
       </w:r>
       <w:r>
         <w:rPr>
@@ -2282,43 +2242,7 @@
           <w:sz w:val="24"/>
           <w:szCs w:val="24"/>
         </w:rPr>
-        <w:t xml:space="preserve">estilos musicais populares na época como </w:t>
-      </w:r>
-      <w:proofErr w:type="spellStart"/>
-      <w:r>
-        <w:rPr>
-          <w:rFonts w:ascii="Arial Nova" w:eastAsia="Arial Nova" w:hAnsi="Arial Nova" w:cs="Arial Nova"/>
-          <w:sz w:val="24"/>
-          <w:szCs w:val="24"/>
-        </w:rPr>
-        <w:t>krautrock</w:t>
-      </w:r>
-      <w:proofErr w:type="spellEnd"/>
-      <w:r>
-        <w:rPr>
-          <w:rFonts w:ascii="Arial Nova" w:eastAsia="Arial Nova" w:hAnsi="Arial Nova" w:cs="Arial Nova"/>
-          <w:sz w:val="24"/>
-          <w:szCs w:val="24"/>
-        </w:rPr>
-        <w:t xml:space="preserve">, </w:t>
-      </w:r>
-      <w:proofErr w:type="spellStart"/>
-      <w:r>
-        <w:rPr>
-          <w:rFonts w:ascii="Arial Nova" w:eastAsia="Arial Nova" w:hAnsi="Arial Nova" w:cs="Arial Nova"/>
-          <w:sz w:val="24"/>
-          <w:szCs w:val="24"/>
-        </w:rPr>
-        <w:t>glam</w:t>
-      </w:r>
-      <w:proofErr w:type="spellEnd"/>
-      <w:r>
-        <w:rPr>
-          <w:rFonts w:ascii="Arial Nova" w:eastAsia="Arial Nova" w:hAnsi="Arial Nova" w:cs="Arial Nova"/>
-          <w:sz w:val="24"/>
-          <w:szCs w:val="24"/>
-        </w:rPr>
-        <w:t xml:space="preserve"> </w:t>
+        <w:t xml:space="preserve">estilos musicais populares na época como krautrock, glam </w:t>
       </w:r>
       <w:r>
         <w:rPr>
@@ -3274,43 +3198,7 @@
           <w:sz w:val="24"/>
           <w:szCs w:val="24"/>
         </w:rPr>
-        <w:t>(</w:t>
-      </w:r>
-      <w:proofErr w:type="spellStart"/>
-      <w:r>
-        <w:rPr>
-          <w:rFonts w:ascii="Arial Nova" w:eastAsia="Arial Nova" w:hAnsi="Arial Nova" w:cs="Arial Nova"/>
-          <w:sz w:val="24"/>
-          <w:szCs w:val="24"/>
-        </w:rPr>
-        <w:t>computer-generated</w:t>
-      </w:r>
-      <w:proofErr w:type="spellEnd"/>
-      <w:r>
-        <w:rPr>
-          <w:rFonts w:ascii="Arial Nova" w:eastAsia="Arial Nova" w:hAnsi="Arial Nova" w:cs="Arial Nova"/>
-          <w:sz w:val="24"/>
-          <w:szCs w:val="24"/>
-        </w:rPr>
-        <w:t xml:space="preserve"> </w:t>
-      </w:r>
-      <w:proofErr w:type="spellStart"/>
-      <w:r>
-        <w:rPr>
-          <w:rFonts w:ascii="Arial Nova" w:eastAsia="Arial Nova" w:hAnsi="Arial Nova" w:cs="Arial Nova"/>
-          <w:sz w:val="24"/>
-          <w:szCs w:val="24"/>
-        </w:rPr>
-        <w:t>imagery</w:t>
-      </w:r>
-      <w:proofErr w:type="spellEnd"/>
-      <w:r>
-        <w:rPr>
-          <w:rFonts w:ascii="Arial Nova" w:eastAsia="Arial Nova" w:hAnsi="Arial Nova" w:cs="Arial Nova"/>
-          <w:sz w:val="24"/>
-          <w:szCs w:val="24"/>
-        </w:rPr>
-        <w:t>)</w:t>
+        <w:t>(computer-generated imagery)</w:t>
       </w:r>
       <w:r>
         <w:rPr>
@@ -3510,25 +3398,7 @@
           <w:sz w:val="24"/>
           <w:szCs w:val="24"/>
         </w:rPr>
-        <w:t xml:space="preserve"> sobre um futuro que nunca aconteceu, compartilhando características com o </w:t>
-      </w:r>
-      <w:proofErr w:type="spellStart"/>
-      <w:r>
-        <w:rPr>
-          <w:rFonts w:ascii="Arial Nova" w:eastAsia="Arial Nova" w:hAnsi="Arial Nova" w:cs="Arial Nova"/>
-          <w:sz w:val="24"/>
-          <w:szCs w:val="24"/>
-        </w:rPr>
-        <w:t>Vaporwave</w:t>
-      </w:r>
-      <w:proofErr w:type="spellEnd"/>
-      <w:r>
-        <w:rPr>
-          <w:rFonts w:ascii="Arial Nova" w:eastAsia="Arial Nova" w:hAnsi="Arial Nova" w:cs="Arial Nova"/>
-          <w:sz w:val="24"/>
-          <w:szCs w:val="24"/>
-        </w:rPr>
-        <w:t xml:space="preserve">. A estética Y2K </w:t>
+        <w:t xml:space="preserve"> sobre um futuro que nunca aconteceu, compartilhando características com o Vaporwave. A estética Y2K </w:t>
       </w:r>
       <w:r>
         <w:rPr>
@@ -3592,43 +3462,7 @@
           <w:sz w:val="24"/>
           <w:szCs w:val="24"/>
         </w:rPr>
-        <w:t xml:space="preserve"> </w:t>
-      </w:r>
-      <w:proofErr w:type="spellStart"/>
-      <w:r>
-        <w:rPr>
-          <w:rFonts w:ascii="Arial Nova" w:eastAsia="Arial Nova" w:hAnsi="Arial Nova" w:cs="Arial Nova"/>
-          <w:sz w:val="24"/>
-          <w:szCs w:val="24"/>
-        </w:rPr>
-        <w:t>Frutiger</w:t>
-      </w:r>
-      <w:proofErr w:type="spellEnd"/>
-      <w:r>
-        <w:rPr>
-          <w:rFonts w:ascii="Arial Nova" w:eastAsia="Arial Nova" w:hAnsi="Arial Nova" w:cs="Arial Nova"/>
-          <w:sz w:val="24"/>
-          <w:szCs w:val="24"/>
-        </w:rPr>
-        <w:t xml:space="preserve"> Aero e o </w:t>
-      </w:r>
-      <w:proofErr w:type="spellStart"/>
-      <w:r>
-        <w:rPr>
-          <w:rFonts w:ascii="Arial Nova" w:eastAsia="Arial Nova" w:hAnsi="Arial Nova" w:cs="Arial Nova"/>
-          <w:sz w:val="24"/>
-          <w:szCs w:val="24"/>
-        </w:rPr>
-        <w:t>McBling</w:t>
-      </w:r>
-      <w:proofErr w:type="spellEnd"/>
-      <w:r>
-        <w:rPr>
-          <w:rFonts w:ascii="Arial Nova" w:eastAsia="Arial Nova" w:hAnsi="Arial Nova" w:cs="Arial Nova"/>
-          <w:sz w:val="24"/>
-          <w:szCs w:val="24"/>
-        </w:rPr>
-        <w:t>.</w:t>
+        <w:t xml:space="preserve"> Frutiger Aero e o McBling.</w:t>
       </w:r>
     </w:p>
     <w:p>
@@ -3640,14 +3474,9 @@
       <w:pPr>
         <w:pStyle w:val="Subttulo1ind"/>
       </w:pPr>
-      <w:proofErr w:type="spellStart"/>
       <w:r>
         <w:lastRenderedPageBreak/>
-        <w:t>Old</w:t>
-      </w:r>
-      <w:proofErr w:type="spellEnd"/>
-      <w:r>
-        <w:t xml:space="preserve"> Web</w:t>
+        <w:t>Old Web</w:t>
       </w:r>
     </w:p>
     <w:p>
@@ -3812,7 +3641,6 @@
         </w:rPr>
         <w:t xml:space="preserve">uma popularidade como essa, seria difícil que fosse esquecido tão fácil, e é exatamente por isso que a estética </w:t>
       </w:r>
-      <w:proofErr w:type="spellStart"/>
       <w:r>
         <w:rPr>
           <w:rFonts w:ascii="Arial Nova" w:eastAsia="Arial Nova" w:hAnsi="Arial Nova" w:cs="Arial Nova"/>
@@ -3821,9 +3649,8 @@
           <w:sz w:val="24"/>
           <w:szCs w:val="24"/>
         </w:rPr>
-        <w:t>Old</w:t>
-      </w:r>
-      <w:proofErr w:type="spellEnd"/>
+        <w:t>Old web</w:t>
+      </w:r>
       <w:r>
         <w:rPr>
           <w:rFonts w:ascii="Arial Nova" w:eastAsia="Arial Nova" w:hAnsi="Arial Nova" w:cs="Arial Nova"/>
@@ -3832,7 +3659,41 @@
           <w:sz w:val="24"/>
           <w:szCs w:val="24"/>
         </w:rPr>
-        <w:t xml:space="preserve"> web</w:t>
+        <w:t xml:space="preserve"> </w:t>
+      </w:r>
+      <w:r>
+        <w:rPr>
+          <w:rFonts w:ascii="Arial Nova" w:eastAsia="Arial Nova" w:hAnsi="Arial Nova" w:cs="Arial Nova"/>
+          <w:sz w:val="24"/>
+          <w:szCs w:val="24"/>
+        </w:rPr>
+        <w:t xml:space="preserve">é tão popular entre o público que utilizou o sistema naquela época. </w:t>
+      </w:r>
+    </w:p>
+    <w:p>
+      <w:pPr>
+        <w:ind w:firstLine="720"/>
+        <w:rPr>
+          <w:rFonts w:ascii="Arial Nova" w:eastAsia="Arial Nova" w:hAnsi="Arial Nova" w:cs="Arial Nova"/>
+          <w:sz w:val="24"/>
+          <w:szCs w:val="24"/>
+        </w:rPr>
+      </w:pPr>
+      <w:r>
+        <w:rPr>
+          <w:rFonts w:ascii="Arial Nova" w:eastAsia="Arial Nova" w:hAnsi="Arial Nova" w:cs="Arial Nova"/>
+          <w:sz w:val="24"/>
+          <w:szCs w:val="24"/>
+        </w:rPr>
+        <w:t>Funda</w:t>
+      </w:r>
+      <w:r>
+        <w:rPr>
+          <w:rFonts w:ascii="Arial Nova" w:eastAsia="Arial Nova" w:hAnsi="Arial Nova" w:cs="Arial Nova"/>
+          <w:sz w:val="24"/>
+          <w:szCs w:val="24"/>
+        </w:rPr>
+        <w:t xml:space="preserve">mentalmente, </w:t>
       </w:r>
       <w:r>
         <w:rPr>
@@ -3842,63 +3703,7 @@
           <w:sz w:val="24"/>
           <w:szCs w:val="24"/>
         </w:rPr>
-        <w:t xml:space="preserve"> </w:t>
-      </w:r>
-      <w:r>
-        <w:rPr>
-          <w:rFonts w:ascii="Arial Nova" w:eastAsia="Arial Nova" w:hAnsi="Arial Nova" w:cs="Arial Nova"/>
-          <w:sz w:val="24"/>
-          <w:szCs w:val="24"/>
-        </w:rPr>
-        <w:t xml:space="preserve">é tão popular entre o público que utilizou o sistema naquela época. </w:t>
-      </w:r>
-    </w:p>
-    <w:p>
-      <w:pPr>
-        <w:ind w:firstLine="720"/>
-        <w:rPr>
-          <w:rFonts w:ascii="Arial Nova" w:eastAsia="Arial Nova" w:hAnsi="Arial Nova" w:cs="Arial Nova"/>
-          <w:sz w:val="24"/>
-          <w:szCs w:val="24"/>
-        </w:rPr>
-      </w:pPr>
-      <w:r>
-        <w:rPr>
-          <w:rFonts w:ascii="Arial Nova" w:eastAsia="Arial Nova" w:hAnsi="Arial Nova" w:cs="Arial Nova"/>
-          <w:sz w:val="24"/>
-          <w:szCs w:val="24"/>
-        </w:rPr>
-        <w:t>Funda</w:t>
-      </w:r>
-      <w:r>
-        <w:rPr>
-          <w:rFonts w:ascii="Arial Nova" w:eastAsia="Arial Nova" w:hAnsi="Arial Nova" w:cs="Arial Nova"/>
-          <w:sz w:val="24"/>
-          <w:szCs w:val="24"/>
-        </w:rPr>
-        <w:t xml:space="preserve">mentalmente, </w:t>
-      </w:r>
-      <w:proofErr w:type="spellStart"/>
-      <w:r>
-        <w:rPr>
-          <w:rFonts w:ascii="Arial Nova" w:eastAsia="Arial Nova" w:hAnsi="Arial Nova" w:cs="Arial Nova"/>
-          <w:i/>
-          <w:iCs/>
-          <w:sz w:val="24"/>
-          <w:szCs w:val="24"/>
-        </w:rPr>
-        <w:t>old</w:t>
-      </w:r>
-      <w:proofErr w:type="spellEnd"/>
-      <w:r>
-        <w:rPr>
-          <w:rFonts w:ascii="Arial Nova" w:eastAsia="Arial Nova" w:hAnsi="Arial Nova" w:cs="Arial Nova"/>
-          <w:i/>
-          <w:iCs/>
-          <w:sz w:val="24"/>
-          <w:szCs w:val="24"/>
-        </w:rPr>
-        <w:t xml:space="preserve"> web</w:t>
+        <w:t>old web</w:t>
       </w:r>
       <w:r>
         <w:rPr>
@@ -4227,25 +4032,7 @@
           <w:sz w:val="24"/>
           <w:szCs w:val="24"/>
         </w:rPr>
-        <w:t xml:space="preserve">, o núcleo filosófico da </w:t>
-      </w:r>
-      <w:proofErr w:type="spellStart"/>
-      <w:r>
-        <w:rPr>
-          <w:rFonts w:ascii="Arial Nova" w:eastAsia="Arial Nova" w:hAnsi="Arial Nova" w:cs="Arial Nova"/>
-          <w:sz w:val="24"/>
-          <w:szCs w:val="24"/>
-        </w:rPr>
-        <w:t>Old</w:t>
-      </w:r>
-      <w:proofErr w:type="spellEnd"/>
-      <w:r>
-        <w:rPr>
-          <w:rFonts w:ascii="Arial Nova" w:eastAsia="Arial Nova" w:hAnsi="Arial Nova" w:cs="Arial Nova"/>
-          <w:sz w:val="24"/>
-          <w:szCs w:val="24"/>
-        </w:rPr>
-        <w:t xml:space="preserve"> Web anseia pelo individualismo des</w:t>
+        <w:t>, o núcleo filosófico da Old Web anseia pelo individualismo des</w:t>
       </w:r>
       <w:r>
         <w:rPr>
@@ -4855,7 +4642,6 @@
           <w:rFonts w:eastAsia="Arial Nova"/>
         </w:rPr>
       </w:pPr>
-      <w:proofErr w:type="spellStart"/>
       <w:r>
         <w:rPr>
           <w:rFonts w:eastAsia="Arial Nova"/>
@@ -4863,7 +4649,6 @@
         <w:lastRenderedPageBreak/>
         <w:t>Vaporwave</w:t>
       </w:r>
-      <w:proofErr w:type="spellEnd"/>
     </w:p>
     <w:p>
       <w:pPr>
@@ -4897,25 +4682,7 @@
           <w:sz w:val="24"/>
           <w:szCs w:val="24"/>
         </w:rPr>
-        <w:t xml:space="preserve">é preciso explicitar que </w:t>
-      </w:r>
-      <w:proofErr w:type="spellStart"/>
-      <w:r>
-        <w:rPr>
-          <w:rFonts w:ascii="Arial Nova" w:eastAsia="Arial Nova" w:hAnsi="Arial Nova" w:cs="Arial Nova"/>
-          <w:sz w:val="24"/>
-          <w:szCs w:val="24"/>
-        </w:rPr>
-        <w:t>vaporwave</w:t>
-      </w:r>
-      <w:proofErr w:type="spellEnd"/>
-      <w:r>
-        <w:rPr>
-          <w:rFonts w:ascii="Arial Nova" w:eastAsia="Arial Nova" w:hAnsi="Arial Nova" w:cs="Arial Nova"/>
-          <w:sz w:val="24"/>
-          <w:szCs w:val="24"/>
-        </w:rPr>
-        <w:t xml:space="preserve"> abrange diversos aspectos e temáticas, além de um visual, pode ser entendido também </w:t>
+        <w:t xml:space="preserve">é preciso explicitar que vaporwave abrange diversos aspectos e temáticas, além de um visual, pode ser entendido também </w:t>
       </w:r>
       <w:r>
         <w:rPr>
@@ -4955,25 +4722,7 @@
           <w:sz w:val="24"/>
           <w:szCs w:val="24"/>
         </w:rPr>
-        <w:t xml:space="preserve">. </w:t>
-      </w:r>
-      <w:proofErr w:type="spellStart"/>
-      <w:r>
-        <w:rPr>
-          <w:rFonts w:ascii="Arial Nova" w:eastAsia="Arial Nova" w:hAnsi="Arial Nova" w:cs="Arial Nova"/>
-          <w:sz w:val="24"/>
-          <w:szCs w:val="24"/>
-        </w:rPr>
-        <w:t>Vaporwave</w:t>
-      </w:r>
-      <w:proofErr w:type="spellEnd"/>
-      <w:r>
-        <w:rPr>
-          <w:rFonts w:ascii="Arial Nova" w:eastAsia="Arial Nova" w:hAnsi="Arial Nova" w:cs="Arial Nova"/>
-          <w:sz w:val="24"/>
-          <w:szCs w:val="24"/>
-        </w:rPr>
-        <w:t xml:space="preserve"> surgiu </w:t>
+        <w:t xml:space="preserve">. Vaporwave surgiu </w:t>
       </w:r>
       <w:r>
         <w:rPr>
@@ -5015,7 +4764,6 @@
         </w:rPr>
         <w:t xml:space="preserve"> da </w:t>
       </w:r>
-      <w:proofErr w:type="spellStart"/>
       <w:r>
         <w:rPr>
           <w:rFonts w:ascii="Arial Nova" w:eastAsia="Arial Nova" w:hAnsi="Arial Nova" w:cs="Arial Nova"/>
@@ -5034,9 +4782,8 @@
           <w:sz w:val="24"/>
           <w:szCs w:val="24"/>
         </w:rPr>
-        <w:t>ld</w:t>
-      </w:r>
-      <w:proofErr w:type="spellEnd"/>
+        <w:t>ld web</w:t>
+      </w:r>
       <w:r>
         <w:rPr>
           <w:rFonts w:ascii="Arial Nova" w:eastAsia="Arial Nova" w:hAnsi="Arial Nova" w:cs="Arial Nova"/>
@@ -5045,7 +4792,257 @@
           <w:sz w:val="24"/>
           <w:szCs w:val="24"/>
         </w:rPr>
-        <w:t xml:space="preserve"> web</w:t>
+        <w:t xml:space="preserve">, </w:t>
+      </w:r>
+      <w:r>
+        <w:rPr>
+          <w:rFonts w:ascii="Arial Nova" w:eastAsia="Arial Nova" w:hAnsi="Arial Nova" w:cs="Arial Nova"/>
+          <w:sz w:val="24"/>
+          <w:szCs w:val="24"/>
+        </w:rPr>
+        <w:t xml:space="preserve">afinal o vaporwave valoriza um fascínio </w:t>
+      </w:r>
+      <w:r>
+        <w:rPr>
+          <w:rFonts w:ascii="Arial Nova" w:eastAsia="Arial Nova" w:hAnsi="Arial Nova" w:cs="Arial Nova"/>
+          <w:sz w:val="24"/>
+          <w:szCs w:val="24"/>
+        </w:rPr>
+        <w:t>nostálgico</w:t>
+      </w:r>
+      <w:r>
+        <w:rPr>
+          <w:rFonts w:ascii="Arial Nova" w:eastAsia="Arial Nova" w:hAnsi="Arial Nova" w:cs="Arial Nova"/>
+          <w:sz w:val="24"/>
+          <w:szCs w:val="24"/>
+        </w:rPr>
+        <w:t xml:space="preserve"> po</w:t>
+      </w:r>
+      <w:r>
+        <w:rPr>
+          <w:rFonts w:ascii="Arial Nova" w:eastAsia="Arial Nova" w:hAnsi="Arial Nova" w:cs="Arial Nova"/>
+          <w:sz w:val="24"/>
+          <w:szCs w:val="24"/>
+        </w:rPr>
+        <w:t>r estéticas e elementos da cultura pop dos anos 80 e 90.</w:t>
+      </w:r>
+      <w:r>
+        <w:rPr>
+          <w:rFonts w:ascii="Arial Nova" w:eastAsia="Arial Nova" w:hAnsi="Arial Nova" w:cs="Arial Nova"/>
+          <w:sz w:val="24"/>
+          <w:szCs w:val="24"/>
+        </w:rPr>
+        <w:t xml:space="preserve"> </w:t>
+      </w:r>
+    </w:p>
+    <w:p>
+      <w:pPr>
+        <w:ind w:firstLine="720"/>
+        <w:rPr>
+          <w:rFonts w:ascii="Arial Nova" w:eastAsia="Arial Nova" w:hAnsi="Arial Nova" w:cs="Arial Nova"/>
+          <w:sz w:val="24"/>
+          <w:szCs w:val="24"/>
+        </w:rPr>
+      </w:pPr>
+      <w:r>
+        <w:rPr>
+          <w:rFonts w:ascii="Arial Nova" w:eastAsia="Arial Nova" w:hAnsi="Arial Nova" w:cs="Arial Nova"/>
+          <w:sz w:val="24"/>
+          <w:szCs w:val="24"/>
+        </w:rPr>
+        <w:t>A estética</w:t>
+      </w:r>
+      <w:r>
+        <w:rPr>
+          <w:rFonts w:ascii="Arial Nova" w:eastAsia="Arial Nova" w:hAnsi="Arial Nova" w:cs="Arial Nova"/>
+          <w:sz w:val="24"/>
+          <w:szCs w:val="24"/>
+        </w:rPr>
+        <w:t xml:space="preserve"> visual de vaporwave</w:t>
+      </w:r>
+      <w:r>
+        <w:rPr>
+          <w:rFonts w:ascii="Arial Nova" w:eastAsia="Arial Nova" w:hAnsi="Arial Nova" w:cs="Arial Nova"/>
+          <w:sz w:val="24"/>
+          <w:szCs w:val="24"/>
+        </w:rPr>
+        <w:t xml:space="preserve"> abusa de muitos elementos em s</w:t>
+      </w:r>
+      <w:r>
+        <w:rPr>
+          <w:rFonts w:ascii="Arial Nova" w:eastAsia="Arial Nova" w:hAnsi="Arial Nova" w:cs="Arial Nova"/>
+          <w:sz w:val="24"/>
+          <w:szCs w:val="24"/>
+        </w:rPr>
+        <w:t>uas composições</w:t>
+      </w:r>
+      <w:r>
+        <w:rPr>
+          <w:rFonts w:ascii="Arial Nova" w:eastAsia="Arial Nova" w:hAnsi="Arial Nova" w:cs="Arial Nova"/>
+          <w:sz w:val="24"/>
+          <w:szCs w:val="24"/>
+        </w:rPr>
+        <w:t xml:space="preserve">, usando referencias </w:t>
+      </w:r>
+      <w:r>
+        <w:rPr>
+          <w:rFonts w:ascii="Arial Nova" w:eastAsia="Arial Nova" w:hAnsi="Arial Nova" w:cs="Arial Nova"/>
+          <w:sz w:val="24"/>
+          <w:szCs w:val="24"/>
+        </w:rPr>
+        <w:t>publicitárias</w:t>
+      </w:r>
+      <w:r>
+        <w:rPr>
+          <w:rFonts w:ascii="Arial Nova" w:eastAsia="Arial Nova" w:hAnsi="Arial Nova" w:cs="Arial Nova"/>
+          <w:sz w:val="24"/>
+          <w:szCs w:val="24"/>
+        </w:rPr>
+        <w:t xml:space="preserve">, </w:t>
+      </w:r>
+      <w:r>
+        <w:rPr>
+          <w:rFonts w:ascii="Arial Nova" w:eastAsia="Arial Nova" w:hAnsi="Arial Nova" w:cs="Arial Nova"/>
+          <w:sz w:val="24"/>
+          <w:szCs w:val="24"/>
+        </w:rPr>
+        <w:t>artísticas</w:t>
+      </w:r>
+      <w:r>
+        <w:rPr>
+          <w:rFonts w:ascii="Arial Nova" w:eastAsia="Arial Nova" w:hAnsi="Arial Nova" w:cs="Arial Nova"/>
+          <w:sz w:val="24"/>
+          <w:szCs w:val="24"/>
+        </w:rPr>
+        <w:t xml:space="preserve">, </w:t>
+      </w:r>
+      <w:r>
+        <w:rPr>
+          <w:rFonts w:ascii="Arial Nova" w:eastAsia="Arial Nova" w:hAnsi="Arial Nova" w:cs="Arial Nova"/>
+          <w:sz w:val="24"/>
+          <w:szCs w:val="24"/>
+        </w:rPr>
+        <w:t>tecnológicas, neoclássicas (caracterizado pelas famosas estatuas</w:t>
+      </w:r>
+      <w:r>
+        <w:rPr>
+          <w:rFonts w:ascii="Arial Nova" w:eastAsia="Arial Nova" w:hAnsi="Arial Nova" w:cs="Arial Nova"/>
+          <w:sz w:val="24"/>
+          <w:szCs w:val="24"/>
+        </w:rPr>
+        <w:t xml:space="preserve"> do classicismo</w:t>
+      </w:r>
+      <w:r>
+        <w:rPr>
+          <w:rFonts w:ascii="Arial Nova" w:eastAsia="Arial Nova" w:hAnsi="Arial Nova" w:cs="Arial Nova"/>
+          <w:sz w:val="24"/>
+          <w:szCs w:val="24"/>
+        </w:rPr>
+        <w:t>)</w:t>
+      </w:r>
+      <w:r>
+        <w:rPr>
+          <w:rFonts w:ascii="Arial Nova" w:eastAsia="Arial Nova" w:hAnsi="Arial Nova" w:cs="Arial Nova"/>
+          <w:sz w:val="24"/>
+          <w:szCs w:val="24"/>
+        </w:rPr>
+        <w:t>, pós</w:t>
+      </w:r>
+      <w:r>
+        <w:rPr>
+          <w:rFonts w:ascii="Arial Nova" w:eastAsia="Arial Nova" w:hAnsi="Arial Nova" w:cs="Arial Nova"/>
+          <w:sz w:val="24"/>
+          <w:szCs w:val="24"/>
+        </w:rPr>
+        <w:t>-</w:t>
+      </w:r>
+      <w:r>
+        <w:rPr>
+          <w:rFonts w:ascii="Arial Nova" w:eastAsia="Arial Nova" w:hAnsi="Arial Nova" w:cs="Arial Nova"/>
+          <w:sz w:val="24"/>
+          <w:szCs w:val="24"/>
+        </w:rPr>
+        <w:t xml:space="preserve">modernistas, cyberpunk (caracterizado por um visual </w:t>
+      </w:r>
+      <w:r>
+        <w:rPr>
+          <w:rFonts w:ascii="Arial Nova" w:eastAsia="Arial Nova" w:hAnsi="Arial Nova" w:cs="Arial Nova"/>
+          <w:sz w:val="24"/>
+          <w:szCs w:val="24"/>
+        </w:rPr>
+        <w:t>futurístico)</w:t>
+      </w:r>
+      <w:r>
+        <w:rPr>
+          <w:rFonts w:ascii="Arial Nova" w:eastAsia="Arial Nova" w:hAnsi="Arial Nova" w:cs="Arial Nova"/>
+          <w:sz w:val="24"/>
+          <w:szCs w:val="24"/>
+        </w:rPr>
+        <w:t>, entre outras.</w:t>
+      </w:r>
+      <w:r>
+        <w:rPr>
+          <w:rFonts w:ascii="Arial Nova" w:eastAsia="Arial Nova" w:hAnsi="Arial Nova" w:cs="Arial Nova"/>
+          <w:sz w:val="24"/>
+          <w:szCs w:val="24"/>
+        </w:rPr>
+        <w:t xml:space="preserve"> Quanto a sua vertente musical, ela também usa de muitos elementos, porém de modo geral </w:t>
+      </w:r>
+      <w:r>
+        <w:rPr>
+          <w:rFonts w:ascii="Arial Nova" w:eastAsia="Arial Nova" w:hAnsi="Arial Nova" w:cs="Arial Nova"/>
+          <w:sz w:val="24"/>
+          <w:szCs w:val="24"/>
+        </w:rPr>
+        <w:t>tem muita referência de músicas</w:t>
+      </w:r>
+      <w:r>
+        <w:rPr>
+          <w:rFonts w:ascii="Arial Nova" w:eastAsia="Arial Nova" w:hAnsi="Arial Nova" w:cs="Arial Nova"/>
+          <w:sz w:val="24"/>
+          <w:szCs w:val="24"/>
+        </w:rPr>
+        <w:t xml:space="preserve"> presentes</w:t>
+      </w:r>
+      <w:r>
+        <w:rPr>
+          <w:rFonts w:ascii="Arial Nova" w:eastAsia="Arial Nova" w:hAnsi="Arial Nova" w:cs="Arial Nova"/>
+          <w:sz w:val="24"/>
+          <w:szCs w:val="24"/>
+        </w:rPr>
+        <w:t xml:space="preserve"> d</w:t>
+      </w:r>
+      <w:r>
+        <w:rPr>
+          <w:rFonts w:ascii="Arial Nova" w:eastAsia="Arial Nova" w:hAnsi="Arial Nova" w:cs="Arial Nova"/>
+          <w:sz w:val="24"/>
+          <w:szCs w:val="24"/>
+        </w:rPr>
+        <w:t>a própria época de surgimento do vaporwave</w:t>
+      </w:r>
+      <w:r>
+        <w:rPr>
+          <w:rFonts w:ascii="Arial Nova" w:eastAsia="Arial Nova" w:hAnsi="Arial Nova" w:cs="Arial Nova"/>
+          <w:sz w:val="24"/>
+          <w:szCs w:val="24"/>
+        </w:rPr>
+        <w:t xml:space="preserve">, como: lounge, jazz suave e ‘músicas de elevador’. </w:t>
+      </w:r>
+      <w:r>
+        <w:rPr>
+          <w:rFonts w:ascii="Arial Nova" w:eastAsia="Arial Nova" w:hAnsi="Arial Nova" w:cs="Arial Nova"/>
+          <w:sz w:val="24"/>
+          <w:szCs w:val="24"/>
+        </w:rPr>
+        <w:t>Outro elemento que também é muito presente nessa vertente musical é</w:t>
+      </w:r>
+      <w:r>
+        <w:rPr>
+          <w:rFonts w:ascii="Arial Nova" w:eastAsia="Arial Nova" w:hAnsi="Arial Nova" w:cs="Arial Nova"/>
+          <w:sz w:val="24"/>
+          <w:szCs w:val="24"/>
+        </w:rPr>
+        <w:t xml:space="preserve"> o </w:t>
       </w:r>
       <w:r>
         <w:rPr>
@@ -5055,57 +5052,17 @@
           <w:sz w:val="24"/>
           <w:szCs w:val="24"/>
         </w:rPr>
-        <w:t xml:space="preserve">, </w:t>
-      </w:r>
-      <w:r>
-        <w:rPr>
-          <w:rFonts w:ascii="Arial Nova" w:eastAsia="Arial Nova" w:hAnsi="Arial Nova" w:cs="Arial Nova"/>
-          <w:sz w:val="24"/>
-          <w:szCs w:val="24"/>
-        </w:rPr>
-        <w:t xml:space="preserve">afinal o </w:t>
-      </w:r>
-      <w:proofErr w:type="spellStart"/>
-      <w:r>
-        <w:rPr>
-          <w:rFonts w:ascii="Arial Nova" w:eastAsia="Arial Nova" w:hAnsi="Arial Nova" w:cs="Arial Nova"/>
-          <w:sz w:val="24"/>
-          <w:szCs w:val="24"/>
-        </w:rPr>
-        <w:t>vaporwave</w:t>
-      </w:r>
-      <w:proofErr w:type="spellEnd"/>
-      <w:r>
-        <w:rPr>
-          <w:rFonts w:ascii="Arial Nova" w:eastAsia="Arial Nova" w:hAnsi="Arial Nova" w:cs="Arial Nova"/>
-          <w:sz w:val="24"/>
-          <w:szCs w:val="24"/>
-        </w:rPr>
-        <w:t xml:space="preserve"> valoriza um fascínio </w:t>
-      </w:r>
-      <w:r>
-        <w:rPr>
-          <w:rFonts w:ascii="Arial Nova" w:eastAsia="Arial Nova" w:hAnsi="Arial Nova" w:cs="Arial Nova"/>
-          <w:sz w:val="24"/>
-          <w:szCs w:val="24"/>
-        </w:rPr>
-        <w:t>nostálgico</w:t>
-      </w:r>
-      <w:r>
-        <w:rPr>
-          <w:rFonts w:ascii="Arial Nova" w:eastAsia="Arial Nova" w:hAnsi="Arial Nova" w:cs="Arial Nova"/>
-          <w:sz w:val="24"/>
-          <w:szCs w:val="24"/>
-        </w:rPr>
-        <w:t xml:space="preserve"> po</w:t>
-      </w:r>
-      <w:r>
-        <w:rPr>
-          <w:rFonts w:ascii="Arial Nova" w:eastAsia="Arial Nova" w:hAnsi="Arial Nova" w:cs="Arial Nova"/>
-          <w:sz w:val="24"/>
-          <w:szCs w:val="24"/>
-        </w:rPr>
-        <w:t>r estéticas e elementos da cultura pop dos anos 80 e 90.</w:t>
+        <w:t>sampl</w:t>
+      </w:r>
+      <w:r>
+        <w:rPr>
+          <w:rFonts w:ascii="Arial Nova" w:eastAsia="Arial Nova" w:hAnsi="Arial Nova" w:cs="Arial Nova"/>
+          <w:i/>
+          <w:iCs/>
+          <w:sz w:val="24"/>
+          <w:szCs w:val="24"/>
+        </w:rPr>
+        <w:t>ing</w:t>
       </w:r>
       <w:r>
         <w:rPr>
@@ -5114,6 +5071,128 @@
           <w:szCs w:val="24"/>
         </w:rPr>
         <w:t xml:space="preserve"> </w:t>
+      </w:r>
+      <w:r>
+        <w:rPr>
+          <w:rFonts w:ascii="Arial Nova" w:eastAsia="Arial Nova" w:hAnsi="Arial Nova" w:cs="Arial Nova"/>
+          <w:sz w:val="24"/>
+          <w:szCs w:val="24"/>
+        </w:rPr>
+        <w:t xml:space="preserve">(técnica </w:t>
+      </w:r>
+      <w:r>
+        <w:rPr>
+          <w:rFonts w:ascii="Arial Nova" w:eastAsia="Arial Nova" w:hAnsi="Arial Nova" w:cs="Arial Nova"/>
+          <w:sz w:val="24"/>
+          <w:szCs w:val="24"/>
+        </w:rPr>
+        <w:t>musical</w:t>
+      </w:r>
+      <w:r>
+        <w:rPr>
+          <w:rFonts w:ascii="Arial Nova" w:eastAsia="Arial Nova" w:hAnsi="Arial Nova" w:cs="Arial Nova"/>
+          <w:sz w:val="24"/>
+          <w:szCs w:val="24"/>
+        </w:rPr>
+        <w:t xml:space="preserve">) </w:t>
+      </w:r>
+      <w:r>
+        <w:rPr>
+          <w:rFonts w:ascii="Arial Nova" w:eastAsia="Arial Nova" w:hAnsi="Arial Nova" w:cs="Arial Nova"/>
+          <w:sz w:val="24"/>
+          <w:szCs w:val="24"/>
+        </w:rPr>
+        <w:t xml:space="preserve">de </w:t>
+      </w:r>
+      <w:r>
+        <w:rPr>
+          <w:rFonts w:ascii="Arial Nova" w:eastAsia="Arial Nova" w:hAnsi="Arial Nova" w:cs="Arial Nova"/>
+          <w:sz w:val="24"/>
+          <w:szCs w:val="24"/>
+        </w:rPr>
+        <w:t>outras músicas,</w:t>
+      </w:r>
+      <w:r>
+        <w:rPr>
+          <w:rFonts w:ascii="Arial Nova" w:eastAsia="Arial Nova" w:hAnsi="Arial Nova" w:cs="Arial Nova"/>
+          <w:sz w:val="24"/>
+          <w:szCs w:val="24"/>
+        </w:rPr>
+        <w:t xml:space="preserve"> geralmente esses </w:t>
+      </w:r>
+      <w:r>
+        <w:rPr>
+          <w:rFonts w:ascii="Arial Nova" w:eastAsia="Arial Nova" w:hAnsi="Arial Nova" w:cs="Arial Nova"/>
+          <w:i/>
+          <w:iCs/>
+          <w:sz w:val="24"/>
+          <w:szCs w:val="24"/>
+        </w:rPr>
+        <w:t>samples</w:t>
+      </w:r>
+      <w:r>
+        <w:rPr>
+          <w:rFonts w:ascii="Arial Nova" w:eastAsia="Arial Nova" w:hAnsi="Arial Nova" w:cs="Arial Nova"/>
+          <w:sz w:val="24"/>
+          <w:szCs w:val="24"/>
+        </w:rPr>
+        <w:t xml:space="preserve"> </w:t>
+      </w:r>
+      <w:r>
+        <w:rPr>
+          <w:rFonts w:ascii="Arial Nova" w:eastAsia="Arial Nova" w:hAnsi="Arial Nova" w:cs="Arial Nova"/>
+          <w:sz w:val="24"/>
+          <w:szCs w:val="24"/>
+        </w:rPr>
+        <w:t xml:space="preserve">(trechos) são retirados das músicas dos anos 80 e 90, e </w:t>
+      </w:r>
+      <w:r>
+        <w:rPr>
+          <w:rFonts w:ascii="Arial Nova" w:eastAsia="Arial Nova" w:hAnsi="Arial Nova" w:cs="Arial Nova"/>
+          <w:sz w:val="24"/>
+          <w:szCs w:val="24"/>
+        </w:rPr>
+        <w:t>tem sua sonoridade alterada para se encaixar na tonalidade da música</w:t>
+      </w:r>
+      <w:r>
+        <w:rPr>
+          <w:rFonts w:ascii="Arial Nova" w:eastAsia="Arial Nova" w:hAnsi="Arial Nova" w:cs="Arial Nova"/>
+          <w:sz w:val="24"/>
+          <w:szCs w:val="24"/>
+        </w:rPr>
+        <w:t xml:space="preserve"> vaporwave</w:t>
+      </w:r>
+      <w:r>
+        <w:rPr>
+          <w:rFonts w:ascii="Arial Nova" w:eastAsia="Arial Nova" w:hAnsi="Arial Nova" w:cs="Arial Nova"/>
+          <w:sz w:val="24"/>
+          <w:szCs w:val="24"/>
+        </w:rPr>
+        <w:t>.</w:t>
+      </w:r>
+      <w:r>
+        <w:rPr>
+          <w:rFonts w:ascii="Arial Nova" w:eastAsia="Arial Nova" w:hAnsi="Arial Nova" w:cs="Arial Nova"/>
+          <w:sz w:val="24"/>
+          <w:szCs w:val="24"/>
+        </w:rPr>
+        <w:t xml:space="preserve"> Bons exemplos de álbuns que se encaixam no gênero são Floral Shoppe</w:t>
+      </w:r>
+      <w:r>
+        <w:rPr>
+          <w:rFonts w:ascii="Arial Nova" w:eastAsia="Arial Nova" w:hAnsi="Arial Nova" w:cs="Arial Nova"/>
+          <w:sz w:val="24"/>
+          <w:szCs w:val="24"/>
+        </w:rPr>
+        <w:t>, da artista Vektroid e o</w:t>
+      </w:r>
+      <w:r>
+        <w:rPr>
+          <w:rFonts w:ascii="Arial Nova" w:eastAsia="Arial Nova" w:hAnsi="Arial Nova" w:cs="Arial Nova"/>
+          <w:sz w:val="24"/>
+          <w:szCs w:val="24"/>
+        </w:rPr>
+        <w:t xml:space="preserve"> Far Side Virtual, do artista James Ferraro.</w:t>
       </w:r>
     </w:p>
     <w:p>
@@ -5131,221 +5210,8 @@
           <w:sz w:val="24"/>
           <w:szCs w:val="24"/>
         </w:rPr>
-        <w:t>A estética</w:t>
-      </w:r>
-      <w:r>
-        <w:rPr>
-          <w:rFonts w:ascii="Arial Nova" w:eastAsia="Arial Nova" w:hAnsi="Arial Nova" w:cs="Arial Nova"/>
-          <w:sz w:val="24"/>
-          <w:szCs w:val="24"/>
-        </w:rPr>
-        <w:t xml:space="preserve"> visual de </w:t>
-      </w:r>
-      <w:proofErr w:type="spellStart"/>
-      <w:r>
-        <w:rPr>
-          <w:rFonts w:ascii="Arial Nova" w:eastAsia="Arial Nova" w:hAnsi="Arial Nova" w:cs="Arial Nova"/>
-          <w:sz w:val="24"/>
-          <w:szCs w:val="24"/>
-        </w:rPr>
-        <w:t>vaporwave</w:t>
-      </w:r>
-      <w:proofErr w:type="spellEnd"/>
-      <w:r>
-        <w:rPr>
-          <w:rFonts w:ascii="Arial Nova" w:eastAsia="Arial Nova" w:hAnsi="Arial Nova" w:cs="Arial Nova"/>
-          <w:sz w:val="24"/>
-          <w:szCs w:val="24"/>
-        </w:rPr>
-        <w:t xml:space="preserve"> abusa de muitos elementos em s</w:t>
-      </w:r>
-      <w:r>
-        <w:rPr>
-          <w:rFonts w:ascii="Arial Nova" w:eastAsia="Arial Nova" w:hAnsi="Arial Nova" w:cs="Arial Nova"/>
-          <w:sz w:val="24"/>
-          <w:szCs w:val="24"/>
-        </w:rPr>
-        <w:t>uas composições</w:t>
-      </w:r>
-      <w:r>
-        <w:rPr>
-          <w:rFonts w:ascii="Arial Nova" w:eastAsia="Arial Nova" w:hAnsi="Arial Nova" w:cs="Arial Nova"/>
-          <w:sz w:val="24"/>
-          <w:szCs w:val="24"/>
-        </w:rPr>
-        <w:t xml:space="preserve">, usando referencias </w:t>
-      </w:r>
-      <w:r>
-        <w:rPr>
-          <w:rFonts w:ascii="Arial Nova" w:eastAsia="Arial Nova" w:hAnsi="Arial Nova" w:cs="Arial Nova"/>
-          <w:sz w:val="24"/>
-          <w:szCs w:val="24"/>
-        </w:rPr>
-        <w:t>publicitárias</w:t>
-      </w:r>
-      <w:r>
-        <w:rPr>
-          <w:rFonts w:ascii="Arial Nova" w:eastAsia="Arial Nova" w:hAnsi="Arial Nova" w:cs="Arial Nova"/>
-          <w:sz w:val="24"/>
-          <w:szCs w:val="24"/>
-        </w:rPr>
-        <w:t xml:space="preserve">, </w:t>
-      </w:r>
-      <w:r>
-        <w:rPr>
-          <w:rFonts w:ascii="Arial Nova" w:eastAsia="Arial Nova" w:hAnsi="Arial Nova" w:cs="Arial Nova"/>
-          <w:sz w:val="24"/>
-          <w:szCs w:val="24"/>
-        </w:rPr>
-        <w:t>artísticas</w:t>
-      </w:r>
-      <w:r>
-        <w:rPr>
-          <w:rFonts w:ascii="Arial Nova" w:eastAsia="Arial Nova" w:hAnsi="Arial Nova" w:cs="Arial Nova"/>
-          <w:sz w:val="24"/>
-          <w:szCs w:val="24"/>
-        </w:rPr>
-        <w:t xml:space="preserve">, </w:t>
-      </w:r>
-      <w:r>
-        <w:rPr>
-          <w:rFonts w:ascii="Arial Nova" w:eastAsia="Arial Nova" w:hAnsi="Arial Nova" w:cs="Arial Nova"/>
-          <w:sz w:val="24"/>
-          <w:szCs w:val="24"/>
-        </w:rPr>
-        <w:t>tecnológicas, neoclássicas (caracterizado pelas famosas estatuas</w:t>
-      </w:r>
-      <w:r>
-        <w:rPr>
-          <w:rFonts w:ascii="Arial Nova" w:eastAsia="Arial Nova" w:hAnsi="Arial Nova" w:cs="Arial Nova"/>
-          <w:sz w:val="24"/>
-          <w:szCs w:val="24"/>
-        </w:rPr>
-        <w:t xml:space="preserve"> do classicismo</w:t>
-      </w:r>
-      <w:r>
-        <w:rPr>
-          <w:rFonts w:ascii="Arial Nova" w:eastAsia="Arial Nova" w:hAnsi="Arial Nova" w:cs="Arial Nova"/>
-          <w:sz w:val="24"/>
-          <w:szCs w:val="24"/>
-        </w:rPr>
-        <w:t>)</w:t>
-      </w:r>
-      <w:r>
-        <w:rPr>
-          <w:rFonts w:ascii="Arial Nova" w:eastAsia="Arial Nova" w:hAnsi="Arial Nova" w:cs="Arial Nova"/>
-          <w:sz w:val="24"/>
-          <w:szCs w:val="24"/>
-        </w:rPr>
-        <w:t>, pós</w:t>
-      </w:r>
-      <w:r>
-        <w:rPr>
-          <w:rFonts w:ascii="Arial Nova" w:eastAsia="Arial Nova" w:hAnsi="Arial Nova" w:cs="Arial Nova"/>
-          <w:sz w:val="24"/>
-          <w:szCs w:val="24"/>
-        </w:rPr>
-        <w:t>-</w:t>
-      </w:r>
-      <w:r>
-        <w:rPr>
-          <w:rFonts w:ascii="Arial Nova" w:eastAsia="Arial Nova" w:hAnsi="Arial Nova" w:cs="Arial Nova"/>
-          <w:sz w:val="24"/>
-          <w:szCs w:val="24"/>
-        </w:rPr>
-        <w:t xml:space="preserve">modernistas, cyberpunk (caracterizado por um visual </w:t>
-      </w:r>
-      <w:r>
-        <w:rPr>
-          <w:rFonts w:ascii="Arial Nova" w:eastAsia="Arial Nova" w:hAnsi="Arial Nova" w:cs="Arial Nova"/>
-          <w:sz w:val="24"/>
-          <w:szCs w:val="24"/>
-        </w:rPr>
-        <w:t>futurístico)</w:t>
-      </w:r>
-      <w:r>
-        <w:rPr>
-          <w:rFonts w:ascii="Arial Nova" w:eastAsia="Arial Nova" w:hAnsi="Arial Nova" w:cs="Arial Nova"/>
-          <w:sz w:val="24"/>
-          <w:szCs w:val="24"/>
-        </w:rPr>
-        <w:t>, entre outras.</w:t>
-      </w:r>
-      <w:r>
-        <w:rPr>
-          <w:rFonts w:ascii="Arial Nova" w:eastAsia="Arial Nova" w:hAnsi="Arial Nova" w:cs="Arial Nova"/>
-          <w:sz w:val="24"/>
-          <w:szCs w:val="24"/>
-        </w:rPr>
-        <w:t xml:space="preserve"> Quanto a sua vertente musical, ela também usa de muitos elementos, porém de modo geral </w:t>
-      </w:r>
-      <w:r>
-        <w:rPr>
-          <w:rFonts w:ascii="Arial Nova" w:eastAsia="Arial Nova" w:hAnsi="Arial Nova" w:cs="Arial Nova"/>
-          <w:sz w:val="24"/>
-          <w:szCs w:val="24"/>
-        </w:rPr>
-        <w:t>tem muita referência de músicas</w:t>
-      </w:r>
-      <w:r>
-        <w:rPr>
-          <w:rFonts w:ascii="Arial Nova" w:eastAsia="Arial Nova" w:hAnsi="Arial Nova" w:cs="Arial Nova"/>
-          <w:sz w:val="24"/>
-          <w:szCs w:val="24"/>
-        </w:rPr>
-        <w:t xml:space="preserve"> presentes</w:t>
-      </w:r>
-      <w:r>
-        <w:rPr>
-          <w:rFonts w:ascii="Arial Nova" w:eastAsia="Arial Nova" w:hAnsi="Arial Nova" w:cs="Arial Nova"/>
-          <w:sz w:val="24"/>
-          <w:szCs w:val="24"/>
-        </w:rPr>
-        <w:t xml:space="preserve"> d</w:t>
-      </w:r>
-      <w:r>
-        <w:rPr>
-          <w:rFonts w:ascii="Arial Nova" w:eastAsia="Arial Nova" w:hAnsi="Arial Nova" w:cs="Arial Nova"/>
-          <w:sz w:val="24"/>
-          <w:szCs w:val="24"/>
-        </w:rPr>
-        <w:t xml:space="preserve">a própria época de surgimento do </w:t>
-      </w:r>
-      <w:proofErr w:type="spellStart"/>
-      <w:r>
-        <w:rPr>
-          <w:rFonts w:ascii="Arial Nova" w:eastAsia="Arial Nova" w:hAnsi="Arial Nova" w:cs="Arial Nova"/>
-          <w:sz w:val="24"/>
-          <w:szCs w:val="24"/>
-        </w:rPr>
-        <w:t>vaporwave</w:t>
-      </w:r>
-      <w:proofErr w:type="spellEnd"/>
-      <w:r>
-        <w:rPr>
-          <w:rFonts w:ascii="Arial Nova" w:eastAsia="Arial Nova" w:hAnsi="Arial Nova" w:cs="Arial Nova"/>
-          <w:sz w:val="24"/>
-          <w:szCs w:val="24"/>
-        </w:rPr>
-        <w:t xml:space="preserve">, como: lounge, jazz suave e ‘músicas de elevador’. </w:t>
-      </w:r>
-      <w:r>
-        <w:rPr>
-          <w:rFonts w:ascii="Arial Nova" w:eastAsia="Arial Nova" w:hAnsi="Arial Nova" w:cs="Arial Nova"/>
-          <w:sz w:val="24"/>
-          <w:szCs w:val="24"/>
-        </w:rPr>
-        <w:t>Outro elemento que também é muito presente nessa vertente musical é</w:t>
-      </w:r>
-      <w:r>
-        <w:rPr>
-          <w:rFonts w:ascii="Arial Nova" w:eastAsia="Arial Nova" w:hAnsi="Arial Nova" w:cs="Arial Nova"/>
-          <w:sz w:val="24"/>
-          <w:szCs w:val="24"/>
-        </w:rPr>
-        <w:t xml:space="preserve"> o </w:t>
-      </w:r>
-      <w:proofErr w:type="spellStart"/>
+        <w:t>Assim como a o</w:t>
+      </w:r>
       <w:r>
         <w:rPr>
           <w:rFonts w:ascii="Arial Nova" w:eastAsia="Arial Nova" w:hAnsi="Arial Nova" w:cs="Arial Nova"/>
@@ -5354,292 +5220,7 @@
           <w:sz w:val="24"/>
           <w:szCs w:val="24"/>
         </w:rPr>
-        <w:t>sampl</w:t>
-      </w:r>
-      <w:r>
-        <w:rPr>
-          <w:rFonts w:ascii="Arial Nova" w:eastAsia="Arial Nova" w:hAnsi="Arial Nova" w:cs="Arial Nova"/>
-          <w:i/>
-          <w:iCs/>
-          <w:sz w:val="24"/>
-          <w:szCs w:val="24"/>
-        </w:rPr>
-        <w:t>ing</w:t>
-      </w:r>
-      <w:proofErr w:type="spellEnd"/>
-      <w:r>
-        <w:rPr>
-          <w:rFonts w:ascii="Arial Nova" w:eastAsia="Arial Nova" w:hAnsi="Arial Nova" w:cs="Arial Nova"/>
-          <w:sz w:val="24"/>
-          <w:szCs w:val="24"/>
-        </w:rPr>
-        <w:t xml:space="preserve"> </w:t>
-      </w:r>
-      <w:r>
-        <w:rPr>
-          <w:rFonts w:ascii="Arial Nova" w:eastAsia="Arial Nova" w:hAnsi="Arial Nova" w:cs="Arial Nova"/>
-          <w:sz w:val="24"/>
-          <w:szCs w:val="24"/>
-        </w:rPr>
-        <w:t xml:space="preserve">(técnica </w:t>
-      </w:r>
-      <w:r>
-        <w:rPr>
-          <w:rFonts w:ascii="Arial Nova" w:eastAsia="Arial Nova" w:hAnsi="Arial Nova" w:cs="Arial Nova"/>
-          <w:sz w:val="24"/>
-          <w:szCs w:val="24"/>
-        </w:rPr>
-        <w:t>musical</w:t>
-      </w:r>
-      <w:r>
-        <w:rPr>
-          <w:rFonts w:ascii="Arial Nova" w:eastAsia="Arial Nova" w:hAnsi="Arial Nova" w:cs="Arial Nova"/>
-          <w:sz w:val="24"/>
-          <w:szCs w:val="24"/>
-        </w:rPr>
-        <w:t xml:space="preserve">) </w:t>
-      </w:r>
-      <w:r>
-        <w:rPr>
-          <w:rFonts w:ascii="Arial Nova" w:eastAsia="Arial Nova" w:hAnsi="Arial Nova" w:cs="Arial Nova"/>
-          <w:sz w:val="24"/>
-          <w:szCs w:val="24"/>
-        </w:rPr>
-        <w:t xml:space="preserve">de </w:t>
-      </w:r>
-      <w:r>
-        <w:rPr>
-          <w:rFonts w:ascii="Arial Nova" w:eastAsia="Arial Nova" w:hAnsi="Arial Nova" w:cs="Arial Nova"/>
-          <w:sz w:val="24"/>
-          <w:szCs w:val="24"/>
-        </w:rPr>
-        <w:t>outras músicas,</w:t>
-      </w:r>
-      <w:r>
-        <w:rPr>
-          <w:rFonts w:ascii="Arial Nova" w:eastAsia="Arial Nova" w:hAnsi="Arial Nova" w:cs="Arial Nova"/>
-          <w:sz w:val="24"/>
-          <w:szCs w:val="24"/>
-        </w:rPr>
-        <w:t xml:space="preserve"> geralmente esses </w:t>
-      </w:r>
-      <w:r>
-        <w:rPr>
-          <w:rFonts w:ascii="Arial Nova" w:eastAsia="Arial Nova" w:hAnsi="Arial Nova" w:cs="Arial Nova"/>
-          <w:i/>
-          <w:iCs/>
-          <w:sz w:val="24"/>
-          <w:szCs w:val="24"/>
-        </w:rPr>
-        <w:t>samples</w:t>
-      </w:r>
-      <w:r>
-        <w:rPr>
-          <w:rFonts w:ascii="Arial Nova" w:eastAsia="Arial Nova" w:hAnsi="Arial Nova" w:cs="Arial Nova"/>
-          <w:sz w:val="24"/>
-          <w:szCs w:val="24"/>
-        </w:rPr>
-        <w:t xml:space="preserve"> </w:t>
-      </w:r>
-      <w:r>
-        <w:rPr>
-          <w:rFonts w:ascii="Arial Nova" w:eastAsia="Arial Nova" w:hAnsi="Arial Nova" w:cs="Arial Nova"/>
-          <w:sz w:val="24"/>
-          <w:szCs w:val="24"/>
-        </w:rPr>
-        <w:t xml:space="preserve">(trechos) são retirados das músicas dos anos 80 e 90, e </w:t>
-      </w:r>
-      <w:r>
-        <w:rPr>
-          <w:rFonts w:ascii="Arial Nova" w:eastAsia="Arial Nova" w:hAnsi="Arial Nova" w:cs="Arial Nova"/>
-          <w:sz w:val="24"/>
-          <w:szCs w:val="24"/>
-        </w:rPr>
-        <w:t>tem sua sonoridade alterada para se encaixar na tonalidade da música</w:t>
-      </w:r>
-      <w:r>
-        <w:rPr>
-          <w:rFonts w:ascii="Arial Nova" w:eastAsia="Arial Nova" w:hAnsi="Arial Nova" w:cs="Arial Nova"/>
-          <w:sz w:val="24"/>
-          <w:szCs w:val="24"/>
-        </w:rPr>
-        <w:t xml:space="preserve"> </w:t>
-      </w:r>
-      <w:proofErr w:type="spellStart"/>
-      <w:r>
-        <w:rPr>
-          <w:rFonts w:ascii="Arial Nova" w:eastAsia="Arial Nova" w:hAnsi="Arial Nova" w:cs="Arial Nova"/>
-          <w:sz w:val="24"/>
-          <w:szCs w:val="24"/>
-        </w:rPr>
-        <w:t>vaporwave</w:t>
-      </w:r>
-      <w:proofErr w:type="spellEnd"/>
-      <w:r>
-        <w:rPr>
-          <w:rFonts w:ascii="Arial Nova" w:eastAsia="Arial Nova" w:hAnsi="Arial Nova" w:cs="Arial Nova"/>
-          <w:sz w:val="24"/>
-          <w:szCs w:val="24"/>
-        </w:rPr>
-        <w:t>.</w:t>
-      </w:r>
-      <w:r>
-        <w:rPr>
-          <w:rFonts w:ascii="Arial Nova" w:eastAsia="Arial Nova" w:hAnsi="Arial Nova" w:cs="Arial Nova"/>
-          <w:sz w:val="24"/>
-          <w:szCs w:val="24"/>
-        </w:rPr>
-        <w:t xml:space="preserve"> Bons exemplos de álbuns que se encaixam no gênero são Floral </w:t>
-      </w:r>
-      <w:proofErr w:type="spellStart"/>
-      <w:r>
-        <w:rPr>
-          <w:rFonts w:ascii="Arial Nova" w:eastAsia="Arial Nova" w:hAnsi="Arial Nova" w:cs="Arial Nova"/>
-          <w:sz w:val="24"/>
-          <w:szCs w:val="24"/>
-        </w:rPr>
-        <w:t>Shoppe</w:t>
-      </w:r>
-      <w:proofErr w:type="spellEnd"/>
-      <w:r>
-        <w:rPr>
-          <w:rFonts w:ascii="Arial Nova" w:eastAsia="Arial Nova" w:hAnsi="Arial Nova" w:cs="Arial Nova"/>
-          <w:sz w:val="24"/>
-          <w:szCs w:val="24"/>
-        </w:rPr>
-        <w:t xml:space="preserve">, da artista </w:t>
-      </w:r>
-      <w:proofErr w:type="spellStart"/>
-      <w:r>
-        <w:rPr>
-          <w:rFonts w:ascii="Arial Nova" w:eastAsia="Arial Nova" w:hAnsi="Arial Nova" w:cs="Arial Nova"/>
-          <w:sz w:val="24"/>
-          <w:szCs w:val="24"/>
-        </w:rPr>
-        <w:t>Vektroid</w:t>
-      </w:r>
-      <w:proofErr w:type="spellEnd"/>
-      <w:r>
-        <w:rPr>
-          <w:rFonts w:ascii="Arial Nova" w:eastAsia="Arial Nova" w:hAnsi="Arial Nova" w:cs="Arial Nova"/>
-          <w:sz w:val="24"/>
-          <w:szCs w:val="24"/>
-        </w:rPr>
-        <w:t xml:space="preserve"> e o</w:t>
-      </w:r>
-      <w:r>
-        <w:rPr>
-          <w:rFonts w:ascii="Arial Nova" w:eastAsia="Arial Nova" w:hAnsi="Arial Nova" w:cs="Arial Nova"/>
-          <w:sz w:val="24"/>
-          <w:szCs w:val="24"/>
-        </w:rPr>
-        <w:t xml:space="preserve"> </w:t>
-      </w:r>
-      <w:proofErr w:type="spellStart"/>
-      <w:r>
-        <w:rPr>
-          <w:rFonts w:ascii="Arial Nova" w:eastAsia="Arial Nova" w:hAnsi="Arial Nova" w:cs="Arial Nova"/>
-          <w:sz w:val="24"/>
-          <w:szCs w:val="24"/>
-        </w:rPr>
-        <w:t>Far</w:t>
-      </w:r>
-      <w:proofErr w:type="spellEnd"/>
-      <w:r>
-        <w:rPr>
-          <w:rFonts w:ascii="Arial Nova" w:eastAsia="Arial Nova" w:hAnsi="Arial Nova" w:cs="Arial Nova"/>
-          <w:sz w:val="24"/>
-          <w:szCs w:val="24"/>
-        </w:rPr>
-        <w:t xml:space="preserve"> </w:t>
-      </w:r>
-      <w:proofErr w:type="spellStart"/>
-      <w:r>
-        <w:rPr>
-          <w:rFonts w:ascii="Arial Nova" w:eastAsia="Arial Nova" w:hAnsi="Arial Nova" w:cs="Arial Nova"/>
-          <w:sz w:val="24"/>
-          <w:szCs w:val="24"/>
-        </w:rPr>
-        <w:t>Side</w:t>
-      </w:r>
-      <w:proofErr w:type="spellEnd"/>
-      <w:r>
-        <w:rPr>
-          <w:rFonts w:ascii="Arial Nova" w:eastAsia="Arial Nova" w:hAnsi="Arial Nova" w:cs="Arial Nova"/>
-          <w:sz w:val="24"/>
-          <w:szCs w:val="24"/>
-        </w:rPr>
-        <w:t xml:space="preserve"> Virtual, do artista James Ferraro.</w:t>
-      </w:r>
-    </w:p>
-    <w:p>
-      <w:pPr>
-        <w:ind w:firstLine="720"/>
-        <w:rPr>
-          <w:rFonts w:ascii="Arial Nova" w:eastAsia="Arial Nova" w:hAnsi="Arial Nova" w:cs="Arial Nova"/>
-          <w:sz w:val="24"/>
-          <w:szCs w:val="24"/>
-        </w:rPr>
-      </w:pPr>
-      <w:r>
-        <w:rPr>
-          <w:rFonts w:ascii="Arial Nova" w:eastAsia="Arial Nova" w:hAnsi="Arial Nova" w:cs="Arial Nova"/>
-          <w:sz w:val="24"/>
-          <w:szCs w:val="24"/>
-        </w:rPr>
-        <w:t xml:space="preserve">Assim como a </w:t>
-      </w:r>
-      <w:proofErr w:type="spellStart"/>
-      <w:r>
-        <w:rPr>
-          <w:rFonts w:ascii="Arial Nova" w:eastAsia="Arial Nova" w:hAnsi="Arial Nova" w:cs="Arial Nova"/>
-          <w:sz w:val="24"/>
-          <w:szCs w:val="24"/>
-        </w:rPr>
-        <w:t>o</w:t>
-      </w:r>
-      <w:r>
-        <w:rPr>
-          <w:rFonts w:ascii="Arial Nova" w:eastAsia="Arial Nova" w:hAnsi="Arial Nova" w:cs="Arial Nova"/>
-          <w:i/>
-          <w:iCs/>
-          <w:sz w:val="24"/>
-          <w:szCs w:val="24"/>
-        </w:rPr>
-        <w:t>ld</w:t>
-      </w:r>
-      <w:proofErr w:type="spellEnd"/>
-      <w:r>
-        <w:rPr>
-          <w:rFonts w:ascii="Arial Nova" w:eastAsia="Arial Nova" w:hAnsi="Arial Nova" w:cs="Arial Nova"/>
-          <w:i/>
-          <w:iCs/>
-          <w:sz w:val="24"/>
-          <w:szCs w:val="24"/>
-        </w:rPr>
-        <w:t xml:space="preserve"> web, </w:t>
-      </w:r>
-      <w:proofErr w:type="spellStart"/>
-      <w:r>
-        <w:rPr>
-          <w:rFonts w:ascii="Arial Nova" w:eastAsia="Arial Nova" w:hAnsi="Arial Nova" w:cs="Arial Nova"/>
-          <w:i/>
-          <w:iCs/>
-          <w:sz w:val="24"/>
-          <w:szCs w:val="24"/>
-        </w:rPr>
-        <w:t>vaporwave</w:t>
-      </w:r>
-      <w:proofErr w:type="spellEnd"/>
-      <w:r>
-        <w:rPr>
-          <w:rFonts w:ascii="Arial Nova" w:eastAsia="Arial Nova" w:hAnsi="Arial Nova" w:cs="Arial Nova"/>
-          <w:i/>
-          <w:iCs/>
-          <w:sz w:val="24"/>
-          <w:szCs w:val="24"/>
-        </w:rPr>
-        <w:t xml:space="preserve"> </w:t>
+        <w:t xml:space="preserve">ld web, vaporwave </w:t>
       </w:r>
       <w:r>
         <w:rPr>
@@ -5900,20 +5481,12 @@
           <w:rFonts w:eastAsia="Arial Nova"/>
         </w:rPr>
       </w:pPr>
-      <w:proofErr w:type="spellStart"/>
       <w:r>
         <w:rPr>
           <w:rFonts w:eastAsia="Arial Nova"/>
         </w:rPr>
         <w:lastRenderedPageBreak/>
-        <w:t>Frutiger</w:t>
-      </w:r>
-      <w:proofErr w:type="spellEnd"/>
-      <w:r>
-        <w:rPr>
-          <w:rFonts w:eastAsia="Arial Nova"/>
-        </w:rPr>
-        <w:t xml:space="preserve"> Aero</w:t>
+        <w:t>Frutiger Aero</w:t>
       </w:r>
     </w:p>
     <w:p>
@@ -5968,57 +5541,87 @@
           <w:sz w:val="24"/>
           <w:szCs w:val="24"/>
         </w:rPr>
+        <w:t xml:space="preserve"> frutiger aero</w:t>
+      </w:r>
+      <w:r>
+        <w:rPr>
+          <w:rFonts w:ascii="Arial Nova" w:eastAsia="Arial Nova" w:hAnsi="Arial Nova" w:cs="Arial Nova"/>
+          <w:sz w:val="24"/>
+          <w:szCs w:val="24"/>
+        </w:rPr>
+        <w:t>, que</w:t>
+      </w:r>
+      <w:r>
+        <w:rPr>
+          <w:rFonts w:ascii="Arial Nova" w:eastAsia="Arial Nova" w:hAnsi="Arial Nova" w:cs="Arial Nova"/>
+          <w:sz w:val="24"/>
+          <w:szCs w:val="24"/>
+        </w:rPr>
+        <w:t xml:space="preserve"> tomou </w:t>
+      </w:r>
+      <w:r>
+        <w:rPr>
+          <w:rFonts w:ascii="Arial Nova" w:eastAsia="Arial Nova" w:hAnsi="Arial Nova" w:cs="Arial Nova"/>
+          <w:sz w:val="24"/>
+          <w:szCs w:val="24"/>
+        </w:rPr>
+        <w:t>seu</w:t>
+      </w:r>
+      <w:r>
+        <w:rPr>
+          <w:rFonts w:ascii="Arial Nova" w:eastAsia="Arial Nova" w:hAnsi="Arial Nova" w:cs="Arial Nova"/>
+          <w:sz w:val="24"/>
+          <w:szCs w:val="24"/>
+        </w:rPr>
+        <w:t xml:space="preserve"> lugar</w:t>
+      </w:r>
+      <w:r>
+        <w:rPr>
+          <w:rFonts w:ascii="Arial Nova" w:eastAsia="Arial Nova" w:hAnsi="Arial Nova" w:cs="Arial Nova"/>
+          <w:sz w:val="24"/>
+          <w:szCs w:val="24"/>
+        </w:rPr>
         <w:t xml:space="preserve"> </w:t>
       </w:r>
-      <w:proofErr w:type="spellStart"/>
-      <w:r>
-        <w:rPr>
-          <w:rFonts w:ascii="Arial Nova" w:eastAsia="Arial Nova" w:hAnsi="Arial Nova" w:cs="Arial Nova"/>
-          <w:sz w:val="24"/>
-          <w:szCs w:val="24"/>
-        </w:rPr>
-        <w:t>frutiger</w:t>
-      </w:r>
-      <w:proofErr w:type="spellEnd"/>
-      <w:r>
-        <w:rPr>
-          <w:rFonts w:ascii="Arial Nova" w:eastAsia="Arial Nova" w:hAnsi="Arial Nova" w:cs="Arial Nova"/>
-          <w:sz w:val="24"/>
-          <w:szCs w:val="24"/>
-        </w:rPr>
-        <w:t xml:space="preserve"> aero</w:t>
-      </w:r>
-      <w:r>
-        <w:rPr>
-          <w:rFonts w:ascii="Arial Nova" w:eastAsia="Arial Nova" w:hAnsi="Arial Nova" w:cs="Arial Nova"/>
-          <w:sz w:val="24"/>
-          <w:szCs w:val="24"/>
-        </w:rPr>
-        <w:t>, que</w:t>
-      </w:r>
-      <w:r>
-        <w:rPr>
-          <w:rFonts w:ascii="Arial Nova" w:eastAsia="Arial Nova" w:hAnsi="Arial Nova" w:cs="Arial Nova"/>
-          <w:sz w:val="24"/>
-          <w:szCs w:val="24"/>
-        </w:rPr>
-        <w:t xml:space="preserve"> tomou </w:t>
-      </w:r>
-      <w:r>
-        <w:rPr>
-          <w:rFonts w:ascii="Arial Nova" w:eastAsia="Arial Nova" w:hAnsi="Arial Nova" w:cs="Arial Nova"/>
-          <w:sz w:val="24"/>
-          <w:szCs w:val="24"/>
-        </w:rPr>
-        <w:t>seu</w:t>
-      </w:r>
-      <w:r>
-        <w:rPr>
-          <w:rFonts w:ascii="Arial Nova" w:eastAsia="Arial Nova" w:hAnsi="Arial Nova" w:cs="Arial Nova"/>
-          <w:sz w:val="24"/>
-          <w:szCs w:val="24"/>
-        </w:rPr>
-        <w:t xml:space="preserve"> lugar</w:t>
+      <w:r>
+        <w:rPr>
+          <w:rFonts w:ascii="Arial Nova" w:eastAsia="Arial Nova" w:hAnsi="Arial Nova" w:cs="Arial Nova"/>
+          <w:sz w:val="24"/>
+          <w:szCs w:val="24"/>
+        </w:rPr>
+        <w:t xml:space="preserve">durante </w:t>
+      </w:r>
+      <w:r>
+        <w:rPr>
+          <w:rFonts w:ascii="Arial Nova" w:eastAsia="Arial Nova" w:hAnsi="Arial Nova" w:cs="Arial Nova"/>
+          <w:sz w:val="24"/>
+          <w:szCs w:val="24"/>
+        </w:rPr>
+        <w:t>os anos 200</w:t>
+      </w:r>
+      <w:r>
+        <w:rPr>
+          <w:rFonts w:ascii="Arial Nova" w:eastAsia="Arial Nova" w:hAnsi="Arial Nova" w:cs="Arial Nova"/>
+          <w:sz w:val="24"/>
+          <w:szCs w:val="24"/>
+        </w:rPr>
+        <w:t>4</w:t>
+      </w:r>
+      <w:r>
+        <w:rPr>
+          <w:rFonts w:ascii="Arial Nova" w:eastAsia="Arial Nova" w:hAnsi="Arial Nova" w:cs="Arial Nova"/>
+          <w:sz w:val="24"/>
+          <w:szCs w:val="24"/>
+        </w:rPr>
+        <w:t xml:space="preserve"> e 2013</w:t>
+      </w:r>
+      <w:r>
+        <w:rPr>
+          <w:rFonts w:ascii="Arial Nova" w:eastAsia="Arial Nova" w:hAnsi="Arial Nova" w:cs="Arial Nova"/>
+          <w:sz w:val="24"/>
+          <w:szCs w:val="24"/>
+        </w:rPr>
+        <w:t>,</w:t>
       </w:r>
       <w:r>
         <w:rPr>
@@ -6034,39 +5637,7 @@
           <w:sz w:val="24"/>
           <w:szCs w:val="24"/>
         </w:rPr>
-        <w:t xml:space="preserve">durante </w:t>
-      </w:r>
-      <w:r>
-        <w:rPr>
-          <w:rFonts w:ascii="Arial Nova" w:eastAsia="Arial Nova" w:hAnsi="Arial Nova" w:cs="Arial Nova"/>
-          <w:sz w:val="24"/>
-          <w:szCs w:val="24"/>
-        </w:rPr>
-        <w:t>os anos 200</w:t>
-      </w:r>
-      <w:r>
-        <w:rPr>
-          <w:rFonts w:ascii="Arial Nova" w:eastAsia="Arial Nova" w:hAnsi="Arial Nova" w:cs="Arial Nova"/>
-          <w:sz w:val="24"/>
-          <w:szCs w:val="24"/>
-        </w:rPr>
-        <w:t>4</w:t>
-      </w:r>
-      <w:r>
-        <w:rPr>
-          <w:rFonts w:ascii="Arial Nova" w:eastAsia="Arial Nova" w:hAnsi="Arial Nova" w:cs="Arial Nova"/>
-          <w:sz w:val="24"/>
-          <w:szCs w:val="24"/>
-        </w:rPr>
-        <w:t xml:space="preserve"> e 2013</w:t>
-      </w:r>
-      <w:r>
-        <w:rPr>
-          <w:rFonts w:ascii="Arial Nova" w:eastAsia="Arial Nova" w:hAnsi="Arial Nova" w:cs="Arial Nova"/>
-          <w:sz w:val="24"/>
-          <w:szCs w:val="24"/>
-        </w:rPr>
-        <w:t>,</w:t>
+        <w:t>quando</w:t>
       </w:r>
       <w:r>
         <w:rPr>
@@ -6082,7 +5653,7 @@
           <w:sz w:val="24"/>
           <w:szCs w:val="24"/>
         </w:rPr>
-        <w:t>quando</w:t>
+        <w:t>esse</w:t>
       </w:r>
       <w:r>
         <w:rPr>
@@ -6098,7 +5669,7 @@
           <w:sz w:val="24"/>
           <w:szCs w:val="24"/>
         </w:rPr>
-        <w:t>esse</w:t>
+        <w:t>design</w:t>
       </w:r>
       <w:r>
         <w:rPr>
@@ -6114,22 +5685,6 @@
           <w:sz w:val="24"/>
           <w:szCs w:val="24"/>
         </w:rPr>
-        <w:t>design</w:t>
-      </w:r>
-      <w:r>
-        <w:rPr>
-          <w:rFonts w:ascii="Arial Nova" w:eastAsia="Arial Nova" w:hAnsi="Arial Nova" w:cs="Arial Nova"/>
-          <w:sz w:val="24"/>
-          <w:szCs w:val="24"/>
-        </w:rPr>
-        <w:t xml:space="preserve"> </w:t>
-      </w:r>
-      <w:r>
-        <w:rPr>
-          <w:rFonts w:ascii="Arial Nova" w:eastAsia="Arial Nova" w:hAnsi="Arial Nova" w:cs="Arial Nova"/>
-          <w:sz w:val="24"/>
-          <w:szCs w:val="24"/>
-        </w:rPr>
         <w:t>era muito presente em interfaces de sistemas como: Windows 7</w:t>
       </w:r>
       <w:r>
@@ -6154,25 +5709,7 @@
           <w:sz w:val="24"/>
           <w:szCs w:val="24"/>
         </w:rPr>
-        <w:t xml:space="preserve"> O termo ‘</w:t>
-      </w:r>
-      <w:proofErr w:type="spellStart"/>
-      <w:r>
-        <w:rPr>
-          <w:rFonts w:ascii="Arial Nova" w:eastAsia="Arial Nova" w:hAnsi="Arial Nova" w:cs="Arial Nova"/>
-          <w:sz w:val="24"/>
-          <w:szCs w:val="24"/>
-        </w:rPr>
-        <w:t>Frutiger</w:t>
-      </w:r>
-      <w:proofErr w:type="spellEnd"/>
-      <w:r>
-        <w:rPr>
-          <w:rFonts w:ascii="Arial Nova" w:eastAsia="Arial Nova" w:hAnsi="Arial Nova" w:cs="Arial Nova"/>
-          <w:sz w:val="24"/>
-          <w:szCs w:val="24"/>
-        </w:rPr>
-        <w:t xml:space="preserve"> aero’ foi cunhado como uma referência</w:t>
+        <w:t xml:space="preserve"> O termo ‘Frutiger aero’ foi cunhado como uma referência</w:t>
       </w:r>
       <w:r>
         <w:rPr>
@@ -6188,43 +5725,7 @@
           <w:sz w:val="24"/>
           <w:szCs w:val="24"/>
         </w:rPr>
-        <w:t xml:space="preserve">Adrian </w:t>
-      </w:r>
-      <w:proofErr w:type="spellStart"/>
-      <w:r>
-        <w:rPr>
-          <w:rFonts w:ascii="Arial Nova" w:eastAsia="Arial Nova" w:hAnsi="Arial Nova" w:cs="Arial Nova"/>
-          <w:sz w:val="24"/>
-          <w:szCs w:val="24"/>
-        </w:rPr>
-        <w:t>Frutiger</w:t>
-      </w:r>
-      <w:proofErr w:type="spellEnd"/>
-      <w:r>
-        <w:rPr>
-          <w:rFonts w:ascii="Arial Nova" w:eastAsia="Arial Nova" w:hAnsi="Arial Nova" w:cs="Arial Nova"/>
-          <w:sz w:val="24"/>
-          <w:szCs w:val="24"/>
-        </w:rPr>
-        <w:t xml:space="preserve">, criador da fonte </w:t>
-      </w:r>
-      <w:proofErr w:type="spellStart"/>
-      <w:r>
-        <w:rPr>
-          <w:rFonts w:ascii="Arial Nova" w:eastAsia="Arial Nova" w:hAnsi="Arial Nova" w:cs="Arial Nova"/>
-          <w:sz w:val="24"/>
-          <w:szCs w:val="24"/>
-        </w:rPr>
-        <w:t>Frutiger</w:t>
-      </w:r>
-      <w:proofErr w:type="spellEnd"/>
-      <w:r>
-        <w:rPr>
-          <w:rFonts w:ascii="Arial Nova" w:eastAsia="Arial Nova" w:hAnsi="Arial Nova" w:cs="Arial Nova"/>
-          <w:sz w:val="24"/>
-          <w:szCs w:val="24"/>
-        </w:rPr>
-        <w:t xml:space="preserve"> </w:t>
+        <w:t xml:space="preserve">Adrian Frutiger, criador da fonte Frutiger </w:t>
       </w:r>
       <w:r>
         <w:rPr>
@@ -6473,18 +5974,8 @@
           <w:sz w:val="24"/>
           <w:szCs w:val="24"/>
         </w:rPr>
-        <w:t xml:space="preserve">, além do vasto uso de </w:t>
-      </w:r>
-      <w:proofErr w:type="spellStart"/>
-      <w:r>
-        <w:rPr>
-          <w:rFonts w:ascii="Arial Nova" w:eastAsia="Arial Nova" w:hAnsi="Arial Nova" w:cs="Arial Nova"/>
-          <w:sz w:val="24"/>
-          <w:szCs w:val="24"/>
-        </w:rPr>
-        <w:t>esqueumorfismo</w:t>
-      </w:r>
-      <w:proofErr w:type="spellEnd"/>
+        <w:t>, além do vasto uso de esqueumorfismo</w:t>
+      </w:r>
       <w:r>
         <w:rPr>
           <w:rFonts w:ascii="Arial Nova" w:eastAsia="Arial Nova" w:hAnsi="Arial Nova" w:cs="Arial Nova"/>
@@ -6525,23 +6016,13 @@
         </w:rPr>
         <w:t xml:space="preserve"> </w:t>
       </w:r>
-      <w:proofErr w:type="spellStart"/>
-      <w:r>
-        <w:rPr>
-          <w:rFonts w:ascii="Arial Nova" w:eastAsia="Arial Nova" w:hAnsi="Arial Nova" w:cs="Arial Nova"/>
-          <w:sz w:val="24"/>
-          <w:szCs w:val="24"/>
-        </w:rPr>
-        <w:t>Frutiger</w:t>
-      </w:r>
-      <w:proofErr w:type="spellEnd"/>
-      <w:r>
-        <w:rPr>
-          <w:rFonts w:ascii="Arial Nova" w:eastAsia="Arial Nova" w:hAnsi="Arial Nova" w:cs="Arial Nova"/>
-          <w:sz w:val="24"/>
-          <w:szCs w:val="24"/>
-        </w:rPr>
-        <w:t xml:space="preserve"> eco</w:t>
+      <w:r>
+        <w:rPr>
+          <w:rFonts w:ascii="Arial Nova" w:eastAsia="Arial Nova" w:hAnsi="Arial Nova" w:cs="Arial Nova"/>
+          <w:sz w:val="24"/>
+          <w:szCs w:val="24"/>
+        </w:rPr>
+        <w:t>Frutiger eco</w:t>
       </w:r>
       <w:r>
         <w:rPr>
@@ -6707,25 +6188,7 @@
           <w:sz w:val="24"/>
           <w:szCs w:val="24"/>
         </w:rPr>
-        <w:t xml:space="preserve">Ao contrário da estética Y2K, </w:t>
-      </w:r>
-      <w:proofErr w:type="spellStart"/>
-      <w:r>
-        <w:rPr>
-          <w:rFonts w:ascii="Arial Nova" w:eastAsia="Arial Nova" w:hAnsi="Arial Nova" w:cs="Arial Nova"/>
-          <w:sz w:val="24"/>
-          <w:szCs w:val="24"/>
-        </w:rPr>
-        <w:t>Frutiger</w:t>
-      </w:r>
-      <w:proofErr w:type="spellEnd"/>
-      <w:r>
-        <w:rPr>
-          <w:rFonts w:ascii="Arial Nova" w:eastAsia="Arial Nova" w:hAnsi="Arial Nova" w:cs="Arial Nova"/>
-          <w:sz w:val="24"/>
-          <w:szCs w:val="24"/>
-        </w:rPr>
-        <w:t xml:space="preserve"> Aero</w:t>
+        <w:t>Ao contrário da estética Y2K, Frutiger Aero</w:t>
       </w:r>
       <w:r>
         <w:rPr>
@@ -7512,25 +6975,7 @@
           <w:sz w:val="24"/>
           <w:szCs w:val="24"/>
         </w:rPr>
-        <w:t xml:space="preserve">Home </w:t>
-      </w:r>
-      <w:proofErr w:type="spellStart"/>
-      <w:r>
-        <w:rPr>
-          <w:rFonts w:ascii="Arial Nova" w:eastAsia="Arial Nova" w:hAnsi="Arial Nova" w:cs="Arial Nova"/>
-          <w:sz w:val="24"/>
-          <w:szCs w:val="24"/>
-        </w:rPr>
-        <w:t>page</w:t>
-      </w:r>
-      <w:proofErr w:type="spellEnd"/>
-      <w:r>
-        <w:rPr>
-          <w:rFonts w:ascii="Arial Nova" w:eastAsia="Arial Nova" w:hAnsi="Arial Nova" w:cs="Arial Nova"/>
-          <w:sz w:val="24"/>
-          <w:szCs w:val="24"/>
-        </w:rPr>
-        <w:t>;</w:t>
+        <w:t>Home page;</w:t>
       </w:r>
     </w:p>
     <w:p>
@@ -8510,7 +7955,6 @@
                 <w:szCs w:val="20"/>
               </w:rPr>
             </w:pPr>
-            <w:proofErr w:type="spellStart"/>
             <w:r>
               <w:rPr>
                 <w:rFonts w:ascii="Arial Nova" w:eastAsia="Arial Nova" w:hAnsi="Arial Nova" w:cs="Arial Nova"/>
@@ -8521,7 +7965,6 @@
               </w:rPr>
               <w:t>Analitycs</w:t>
             </w:r>
-            <w:proofErr w:type="spellEnd"/>
           </w:p>
         </w:tc>
         <w:tc>
@@ -9127,42 +8570,8 @@
           <w:sz w:val="24"/>
           <w:szCs w:val="24"/>
         </w:rPr>
-        <w:t xml:space="preserve">Landing </w:t>
-      </w:r>
-      <w:proofErr w:type="spellStart"/>
-      <w:r>
-        <w:rPr>
-          <w:rFonts w:ascii="Arial Nova" w:eastAsia="Arial Nova" w:hAnsi="Arial Nova" w:cs="Arial Nova"/>
-          <w:i/>
-          <w:iCs/>
-          <w:sz w:val="24"/>
-          <w:szCs w:val="24"/>
-        </w:rPr>
-        <w:t>page</w:t>
-      </w:r>
-      <w:proofErr w:type="spellEnd"/>
-      <w:r>
-        <w:rPr>
-          <w:rFonts w:ascii="Arial Nova" w:eastAsia="Arial Nova" w:hAnsi="Arial Nova" w:cs="Arial Nova"/>
-          <w:i/>
-          <w:iCs/>
-          <w:sz w:val="24"/>
-          <w:szCs w:val="24"/>
-        </w:rPr>
-        <w:t xml:space="preserve">, Home </w:t>
-      </w:r>
-      <w:proofErr w:type="spellStart"/>
-      <w:r>
-        <w:rPr>
-          <w:rFonts w:ascii="Arial Nova" w:eastAsia="Arial Nova" w:hAnsi="Arial Nova" w:cs="Arial Nova"/>
-          <w:i/>
-          <w:iCs/>
-          <w:sz w:val="24"/>
-          <w:szCs w:val="24"/>
-        </w:rPr>
-        <w:t>page</w:t>
-      </w:r>
-      <w:proofErr w:type="spellEnd"/>
+        <w:t>Landing page, Home page</w:t>
+      </w:r>
       <w:r>
         <w:rPr>
           <w:rFonts w:ascii="Arial Nova" w:eastAsia="Arial Nova" w:hAnsi="Arial Nova" w:cs="Arial Nova"/>
@@ -9325,7 +8734,6 @@
         </w:rPr>
         <w:t xml:space="preserve">deve usar conceitos aprendidos ao decorrer do primeiro semestre de 2023 (vetores, </w:t>
       </w:r>
-      <w:proofErr w:type="spellStart"/>
       <w:r>
         <w:rPr>
           <w:rFonts w:ascii="Arial Nova" w:eastAsia="Arial Nova" w:hAnsi="Arial Nova" w:cs="Arial Nova"/>
@@ -9336,23 +8744,13 @@
         </w:rPr>
         <w:t>analytics</w:t>
       </w:r>
-      <w:proofErr w:type="spellEnd"/>
-      <w:r>
-        <w:rPr>
-          <w:rFonts w:ascii="Arial Nova" w:eastAsia="Arial Nova" w:hAnsi="Arial Nova" w:cs="Arial Nova"/>
-          <w:sz w:val="24"/>
-          <w:szCs w:val="24"/>
-        </w:rPr>
-        <w:t xml:space="preserve">, funções, banco de </w:t>
-      </w:r>
-      <w:proofErr w:type="gramStart"/>
-      <w:r>
-        <w:rPr>
-          <w:rFonts w:ascii="Arial Nova" w:eastAsia="Arial Nova" w:hAnsi="Arial Nova" w:cs="Arial Nova"/>
-          <w:sz w:val="24"/>
-          <w:szCs w:val="24"/>
-        </w:rPr>
-        <w:t>dados, etc</w:t>
+      <w:r>
+        <w:rPr>
+          <w:rFonts w:ascii="Arial Nova" w:eastAsia="Arial Nova" w:hAnsi="Arial Nova" w:cs="Arial Nova"/>
+          <w:sz w:val="24"/>
+          <w:szCs w:val="24"/>
+        </w:rPr>
+        <w:t>, funções, banco de dados, etc</w:t>
       </w:r>
       <w:r>
         <w:rPr>
@@ -9362,7 +8760,6 @@
         </w:rPr>
         <w:t>.</w:t>
       </w:r>
-      <w:proofErr w:type="gramEnd"/>
       <w:r>
         <w:rPr>
           <w:rFonts w:ascii="Arial Nova" w:eastAsia="Arial Nova" w:hAnsi="Arial Nova" w:cs="Arial Nova"/>
@@ -12214,6 +11611,7 @@
     <w:rsid w:val="00441193"/>
     <w:rsid w:val="006934AB"/>
     <w:rsid w:val="00907C99"/>
+    <w:rsid w:val="00A065C8"/>
     <w:rsid w:val="00D3552E"/>
   </w:rsids>
   <m:mathPr>

</xml_diff>